<commit_message>
Se agregan reporte de bugs y se modifica archivo de evidencias
</commit_message>
<xml_diff>
--- a/Evidencias/screenshots_evidencia.docx
+++ b/Evidencias/screenshots_evidencia.docx
@@ -9,21 +9,17 @@
           <w:b/>
           <w:sz w:val="24"/>
           <w:szCs w:val="24"/>
-          <w:u w:val="single"/>
-        </w:rPr>
-      </w:pPr>
-      <w:bookmarkStart w:id="0" w:name="_GoBack"/>
-      <w:r>
-        <w:rPr>
-          <w:b/>
-          <w:sz w:val="24"/>
-          <w:szCs w:val="24"/>
-          <w:u w:val="single"/>
+        </w:rPr>
+      </w:pPr>
+      <w:r>
+        <w:rPr>
+          <w:b/>
+          <w:sz w:val="24"/>
+          <w:szCs w:val="24"/>
         </w:rPr>
         <w:t>REGISTRO DE EVIDENCIAS</w:t>
       </w:r>
     </w:p>
-    <w:bookmarkEnd w:id="0"/>
     <w:p>
       <w:pPr>
         <w:jc w:val="center"/>
@@ -36,6 +32,16 @@
     </w:p>
     <w:p>
       <w:pPr>
+        <w:jc w:val="center"/>
+        <w:rPr>
+          <w:b/>
+          <w:sz w:val="24"/>
+          <w:szCs w:val="24"/>
+        </w:rPr>
+      </w:pPr>
+    </w:p>
+    <w:p>
+      <w:pPr>
         <w:rPr>
           <w:b/>
           <w:sz w:val="24"/>
@@ -49,32 +55,6 @@
           <w:szCs w:val="24"/>
         </w:rPr>
         <w:t>TC-001</w:t>
-      </w:r>
-    </w:p>
-    <w:p>
-      <w:pPr>
-        <w:rPr>
-          <w:b/>
-          <w:sz w:val="24"/>
-          <w:szCs w:val="24"/>
-        </w:rPr>
-      </w:pPr>
-    </w:p>
-    <w:p>
-      <w:pPr>
-        <w:rPr>
-          <w:b/>
-          <w:sz w:val="24"/>
-          <w:szCs w:val="24"/>
-        </w:rPr>
-      </w:pPr>
-      <w:r>
-        <w:rPr>
-          <w:b/>
-          <w:sz w:val="24"/>
-          <w:szCs w:val="24"/>
-        </w:rPr>
-        <w:t>TC-002</w:t>
       </w:r>
     </w:p>
     <w:p>
@@ -95,15 +75,15 @@
         </w:rPr>
         <w:drawing>
           <wp:inline distT="114300" distB="114300" distL="114300" distR="114300">
-            <wp:extent cx="3467100" cy="3530474"/>
+            <wp:extent cx="4324350" cy="3794447"/>
             <wp:effectExtent l="0" t="0" r="0" b="0"/>
-            <wp:docPr id="9" name="image3.jpg"/>
+            <wp:docPr id="1" name="image2.jpg"/>
             <wp:cNvGraphicFramePr/>
             <a:graphic xmlns:a="http://schemas.openxmlformats.org/drawingml/2006/main">
               <a:graphicData uri="http://schemas.openxmlformats.org/drawingml/2006/picture">
                 <pic:pic xmlns:pic="http://schemas.openxmlformats.org/drawingml/2006/picture">
                   <pic:nvPicPr>
-                    <pic:cNvPr id="0" name="image3.jpg"/>
+                    <pic:cNvPr id="0" name="image2.jpg"/>
                     <pic:cNvPicPr preferRelativeResize="0"/>
                   </pic:nvPicPr>
                   <pic:blipFill>
@@ -116,7 +96,7 @@
                   <pic:spPr>
                     <a:xfrm>
                       <a:off x="0" y="0"/>
-                      <a:ext cx="3467100" cy="3530474"/>
+                      <a:ext cx="4324350" cy="3794447"/>
                     </a:xfrm>
                     <a:prstGeom prst="rect">
                       <a:avLst/>
@@ -138,213 +118,6 @@
           <w:szCs w:val="24"/>
         </w:rPr>
       </w:pPr>
-    </w:p>
-    <w:p>
-      <w:pPr>
-        <w:rPr>
-          <w:b/>
-          <w:sz w:val="24"/>
-          <w:szCs w:val="24"/>
-        </w:rPr>
-      </w:pPr>
-    </w:p>
-    <w:p>
-      <w:pPr>
-        <w:rPr>
-          <w:b/>
-          <w:sz w:val="24"/>
-          <w:szCs w:val="24"/>
-        </w:rPr>
-      </w:pPr>
-    </w:p>
-    <w:p>
-      <w:pPr>
-        <w:rPr>
-          <w:b/>
-          <w:sz w:val="24"/>
-          <w:szCs w:val="24"/>
-        </w:rPr>
-      </w:pPr>
-    </w:p>
-    <w:p>
-      <w:pPr>
-        <w:rPr>
-          <w:b/>
-          <w:sz w:val="24"/>
-          <w:szCs w:val="24"/>
-        </w:rPr>
-      </w:pPr>
-    </w:p>
-    <w:p>
-      <w:pPr>
-        <w:rPr>
-          <w:b/>
-          <w:sz w:val="24"/>
-          <w:szCs w:val="24"/>
-        </w:rPr>
-      </w:pPr>
-    </w:p>
-    <w:p>
-      <w:pPr>
-        <w:rPr>
-          <w:b/>
-          <w:sz w:val="24"/>
-          <w:szCs w:val="24"/>
-        </w:rPr>
-      </w:pPr>
-    </w:p>
-    <w:p>
-      <w:pPr>
-        <w:rPr>
-          <w:b/>
-          <w:sz w:val="24"/>
-          <w:szCs w:val="24"/>
-        </w:rPr>
-      </w:pPr>
-    </w:p>
-    <w:p>
-      <w:pPr>
-        <w:rPr>
-          <w:b/>
-          <w:sz w:val="24"/>
-          <w:szCs w:val="24"/>
-        </w:rPr>
-      </w:pPr>
-    </w:p>
-    <w:p>
-      <w:pPr>
-        <w:rPr>
-          <w:b/>
-          <w:sz w:val="24"/>
-          <w:szCs w:val="24"/>
-        </w:rPr>
-      </w:pPr>
-    </w:p>
-    <w:p>
-      <w:pPr>
-        <w:rPr>
-          <w:b/>
-          <w:sz w:val="24"/>
-          <w:szCs w:val="24"/>
-        </w:rPr>
-      </w:pPr>
-    </w:p>
-    <w:p>
-      <w:pPr>
-        <w:rPr>
-          <w:b/>
-          <w:sz w:val="24"/>
-          <w:szCs w:val="24"/>
-        </w:rPr>
-      </w:pPr>
-    </w:p>
-    <w:p>
-      <w:pPr>
-        <w:rPr>
-          <w:b/>
-          <w:sz w:val="24"/>
-          <w:szCs w:val="24"/>
-        </w:rPr>
-      </w:pPr>
-    </w:p>
-    <w:p>
-      <w:pPr>
-        <w:rPr>
-          <w:b/>
-          <w:sz w:val="24"/>
-          <w:szCs w:val="24"/>
-        </w:rPr>
-      </w:pPr>
-    </w:p>
-    <w:p>
-      <w:pPr>
-        <w:rPr>
-          <w:b/>
-          <w:sz w:val="24"/>
-          <w:szCs w:val="24"/>
-        </w:rPr>
-      </w:pPr>
-    </w:p>
-    <w:p>
-      <w:pPr>
-        <w:rPr>
-          <w:b/>
-          <w:sz w:val="24"/>
-          <w:szCs w:val="24"/>
-        </w:rPr>
-      </w:pPr>
-    </w:p>
-    <w:p>
-      <w:pPr>
-        <w:rPr>
-          <w:b/>
-          <w:sz w:val="24"/>
-          <w:szCs w:val="24"/>
-        </w:rPr>
-      </w:pPr>
-    </w:p>
-    <w:p>
-      <w:pPr>
-        <w:rPr>
-          <w:b/>
-          <w:sz w:val="24"/>
-          <w:szCs w:val="24"/>
-        </w:rPr>
-      </w:pPr>
-    </w:p>
-    <w:p>
-      <w:pPr>
-        <w:rPr>
-          <w:b/>
-          <w:sz w:val="24"/>
-          <w:szCs w:val="24"/>
-        </w:rPr>
-      </w:pPr>
-    </w:p>
-    <w:p>
-      <w:pPr>
-        <w:rPr>
-          <w:b/>
-          <w:sz w:val="24"/>
-          <w:szCs w:val="24"/>
-        </w:rPr>
-      </w:pPr>
-    </w:p>
-    <w:p>
-      <w:pPr>
-        <w:rPr>
-          <w:b/>
-          <w:sz w:val="24"/>
-          <w:szCs w:val="24"/>
-        </w:rPr>
-      </w:pPr>
-    </w:p>
-    <w:p>
-      <w:pPr>
-        <w:rPr>
-          <w:b/>
-          <w:sz w:val="24"/>
-          <w:szCs w:val="24"/>
-        </w:rPr>
-      </w:pPr>
-      <w:r>
-        <w:rPr>
-          <w:b/>
-          <w:sz w:val="24"/>
-          <w:szCs w:val="24"/>
-        </w:rPr>
-        <w:lastRenderedPageBreak/>
-        <w:t>TC-OO3</w:t>
-      </w:r>
-    </w:p>
-    <w:p>
-      <w:pPr>
-        <w:rPr>
-          <w:b/>
-          <w:sz w:val="24"/>
-          <w:szCs w:val="24"/>
-        </w:rPr>
-      </w:pPr>
       <w:r>
         <w:rPr>
           <w:b/>
@@ -355,19 +128,205 @@
         </w:rPr>
         <w:drawing>
           <wp:inline distT="114300" distB="114300" distL="114300" distR="114300">
-            <wp:extent cx="4188883" cy="3209925"/>
+            <wp:extent cx="4308475" cy="3990975"/>
             <wp:effectExtent l="0" t="0" r="0" b="0"/>
-            <wp:docPr id="8" name="image9.png"/>
+            <wp:docPr id="14" name="image1.jpg"/>
             <wp:cNvGraphicFramePr/>
             <a:graphic xmlns:a="http://schemas.openxmlformats.org/drawingml/2006/main">
               <a:graphicData uri="http://schemas.openxmlformats.org/drawingml/2006/picture">
                 <pic:pic xmlns:pic="http://schemas.openxmlformats.org/drawingml/2006/picture">
                   <pic:nvPicPr>
-                    <pic:cNvPr id="0" name="image9.png"/>
+                    <pic:cNvPr id="0" name="image1.jpg"/>
                     <pic:cNvPicPr preferRelativeResize="0"/>
                   </pic:nvPicPr>
                   <pic:blipFill>
                     <a:blip r:embed="rId7"/>
+                    <a:srcRect/>
+                    <a:stretch>
+                      <a:fillRect/>
+                    </a:stretch>
+                  </pic:blipFill>
+                  <pic:spPr>
+                    <a:xfrm>
+                      <a:off x="0" y="0"/>
+                      <a:ext cx="4308475" cy="3990975"/>
+                    </a:xfrm>
+                    <a:prstGeom prst="rect">
+                      <a:avLst/>
+                    </a:prstGeom>
+                    <a:ln/>
+                  </pic:spPr>
+                </pic:pic>
+              </a:graphicData>
+            </a:graphic>
+          </wp:inline>
+        </w:drawing>
+      </w:r>
+    </w:p>
+    <w:p>
+      <w:pPr>
+        <w:rPr>
+          <w:b/>
+          <w:sz w:val="24"/>
+          <w:szCs w:val="24"/>
+        </w:rPr>
+      </w:pPr>
+    </w:p>
+    <w:p>
+      <w:pPr>
+        <w:rPr>
+          <w:b/>
+          <w:sz w:val="24"/>
+          <w:szCs w:val="24"/>
+        </w:rPr>
+      </w:pPr>
+      <w:r>
+        <w:rPr>
+          <w:b/>
+          <w:sz w:val="24"/>
+          <w:szCs w:val="24"/>
+        </w:rPr>
+        <w:lastRenderedPageBreak/>
+        <w:t>TC-002</w:t>
+      </w:r>
+    </w:p>
+    <w:p>
+      <w:pPr>
+        <w:rPr>
+          <w:b/>
+          <w:sz w:val="24"/>
+          <w:szCs w:val="24"/>
+        </w:rPr>
+      </w:pPr>
+      <w:r>
+        <w:rPr>
+          <w:b/>
+          <w:noProof/>
+          <w:sz w:val="24"/>
+          <w:szCs w:val="24"/>
+          <w:lang w:val="es-AR"/>
+        </w:rPr>
+        <w:drawing>
+          <wp:inline distT="114300" distB="114300" distL="114300" distR="114300">
+            <wp:extent cx="4400550" cy="4003756"/>
+            <wp:effectExtent l="0" t="0" r="0" b="0"/>
+            <wp:docPr id="15" name="image3.jpg"/>
+            <wp:cNvGraphicFramePr/>
+            <a:graphic xmlns:a="http://schemas.openxmlformats.org/drawingml/2006/main">
+              <a:graphicData uri="http://schemas.openxmlformats.org/drawingml/2006/picture">
+                <pic:pic xmlns:pic="http://schemas.openxmlformats.org/drawingml/2006/picture">
+                  <pic:nvPicPr>
+                    <pic:cNvPr id="0" name="image3.jpg"/>
+                    <pic:cNvPicPr preferRelativeResize="0"/>
+                  </pic:nvPicPr>
+                  <pic:blipFill>
+                    <a:blip r:embed="rId8"/>
+                    <a:srcRect/>
+                    <a:stretch>
+                      <a:fillRect/>
+                    </a:stretch>
+                  </pic:blipFill>
+                  <pic:spPr>
+                    <a:xfrm>
+                      <a:off x="0" y="0"/>
+                      <a:ext cx="4400550" cy="4003756"/>
+                    </a:xfrm>
+                    <a:prstGeom prst="rect">
+                      <a:avLst/>
+                    </a:prstGeom>
+                    <a:ln/>
+                  </pic:spPr>
+                </pic:pic>
+              </a:graphicData>
+            </a:graphic>
+          </wp:inline>
+        </w:drawing>
+      </w:r>
+    </w:p>
+    <w:p>
+      <w:pPr>
+        <w:rPr>
+          <w:b/>
+          <w:sz w:val="24"/>
+          <w:szCs w:val="24"/>
+        </w:rPr>
+      </w:pPr>
+    </w:p>
+    <w:p>
+      <w:pPr>
+        <w:rPr>
+          <w:b/>
+          <w:sz w:val="24"/>
+          <w:szCs w:val="24"/>
+        </w:rPr>
+      </w:pPr>
+    </w:p>
+    <w:p>
+      <w:pPr>
+        <w:rPr>
+          <w:b/>
+          <w:sz w:val="24"/>
+          <w:szCs w:val="24"/>
+        </w:rPr>
+      </w:pPr>
+    </w:p>
+    <w:p>
+      <w:pPr>
+        <w:rPr>
+          <w:b/>
+          <w:sz w:val="24"/>
+          <w:szCs w:val="24"/>
+        </w:rPr>
+      </w:pPr>
+    </w:p>
+    <w:p>
+      <w:pPr>
+        <w:rPr>
+          <w:b/>
+          <w:sz w:val="24"/>
+          <w:szCs w:val="24"/>
+        </w:rPr>
+      </w:pPr>
+      <w:r>
+        <w:rPr>
+          <w:b/>
+          <w:sz w:val="24"/>
+          <w:szCs w:val="24"/>
+        </w:rPr>
+        <w:t>TC-OO3</w:t>
+      </w:r>
+    </w:p>
+    <w:p>
+      <w:pPr>
+        <w:rPr>
+          <w:b/>
+          <w:sz w:val="24"/>
+          <w:szCs w:val="24"/>
+        </w:rPr>
+      </w:pPr>
+      <w:r>
+        <w:rPr>
+          <w:b/>
+          <w:noProof/>
+          <w:sz w:val="24"/>
+          <w:szCs w:val="24"/>
+          <w:lang w:val="es-AR"/>
+        </w:rPr>
+        <w:drawing>
+          <wp:inline distT="114300" distB="114300" distL="114300" distR="114300">
+            <wp:extent cx="4188883" cy="3209925"/>
+            <wp:effectExtent l="0" t="0" r="0" b="0"/>
+            <wp:docPr id="13" name="image13.png"/>
+            <wp:cNvGraphicFramePr/>
+            <a:graphic xmlns:a="http://schemas.openxmlformats.org/drawingml/2006/main">
+              <a:graphicData uri="http://schemas.openxmlformats.org/drawingml/2006/picture">
+                <pic:pic xmlns:pic="http://schemas.openxmlformats.org/drawingml/2006/picture">
+                  <pic:nvPicPr>
+                    <pic:cNvPr id="0" name="image13.png"/>
+                    <pic:cNvPicPr preferRelativeResize="0"/>
+                  </pic:nvPicPr>
+                  <pic:blipFill>
+                    <a:blip r:embed="rId9"/>
                     <a:srcRect/>
                     <a:stretch>
                       <a:fillRect/>
@@ -417,11 +376,12 @@
           <w:szCs w:val="24"/>
           <w:lang w:val="es-AR"/>
         </w:rPr>
+        <w:lastRenderedPageBreak/>
         <w:drawing>
           <wp:inline distT="114300" distB="114300" distL="114300" distR="114300">
             <wp:extent cx="4187663" cy="3762375"/>
             <wp:effectExtent l="0" t="0" r="0" b="0"/>
-            <wp:docPr id="4" name="image4.jpg"/>
+            <wp:docPr id="5" name="image4.jpg"/>
             <wp:cNvGraphicFramePr/>
             <a:graphic xmlns:a="http://schemas.openxmlformats.org/drawingml/2006/main">
               <a:graphicData uri="http://schemas.openxmlformats.org/drawingml/2006/picture">
@@ -431,7 +391,7 @@
                     <pic:cNvPicPr preferRelativeResize="0"/>
                   </pic:nvPicPr>
                   <pic:blipFill>
-                    <a:blip r:embed="rId8"/>
+                    <a:blip r:embed="rId10"/>
                     <a:srcRect/>
                     <a:stretch>
                       <a:fillRect/>
@@ -489,51 +449,6 @@
           <w:szCs w:val="24"/>
         </w:rPr>
       </w:pPr>
-    </w:p>
-    <w:p>
-      <w:pPr>
-        <w:rPr>
-          <w:b/>
-          <w:sz w:val="24"/>
-          <w:szCs w:val="24"/>
-        </w:rPr>
-      </w:pPr>
-    </w:p>
-    <w:p>
-      <w:pPr>
-        <w:rPr>
-          <w:b/>
-          <w:sz w:val="24"/>
-          <w:szCs w:val="24"/>
-        </w:rPr>
-      </w:pPr>
-    </w:p>
-    <w:p>
-      <w:pPr>
-        <w:rPr>
-          <w:b/>
-          <w:sz w:val="24"/>
-          <w:szCs w:val="24"/>
-        </w:rPr>
-      </w:pPr>
-    </w:p>
-    <w:p>
-      <w:pPr>
-        <w:rPr>
-          <w:b/>
-          <w:sz w:val="24"/>
-          <w:szCs w:val="24"/>
-        </w:rPr>
-      </w:pPr>
-    </w:p>
-    <w:p>
-      <w:pPr>
-        <w:rPr>
-          <w:b/>
-          <w:sz w:val="24"/>
-          <w:szCs w:val="24"/>
-        </w:rPr>
-      </w:pPr>
       <w:r>
         <w:rPr>
           <w:b/>
@@ -561,201 +476,15 @@
         </w:rPr>
         <w:drawing>
           <wp:inline distT="114300" distB="114300" distL="114300" distR="114300">
-            <wp:extent cx="4238625" cy="3709670"/>
-            <wp:effectExtent l="0" t="0" r="9525" b="5080"/>
-            <wp:docPr id="1" name="image12.jpg"/>
+            <wp:extent cx="4071938" cy="3714750"/>
+            <wp:effectExtent l="0" t="0" r="0" b="0"/>
+            <wp:docPr id="2" name="image9.jpg"/>
             <wp:cNvGraphicFramePr/>
             <a:graphic xmlns:a="http://schemas.openxmlformats.org/drawingml/2006/main">
               <a:graphicData uri="http://schemas.openxmlformats.org/drawingml/2006/picture">
                 <pic:pic xmlns:pic="http://schemas.openxmlformats.org/drawingml/2006/picture">
                   <pic:nvPicPr>
-                    <pic:cNvPr id="0" name="image12.jpg"/>
-                    <pic:cNvPicPr preferRelativeResize="0"/>
-                  </pic:nvPicPr>
-                  <pic:blipFill>
-                    <a:blip r:embed="rId9"/>
-                    <a:srcRect/>
-                    <a:stretch>
-                      <a:fillRect/>
-                    </a:stretch>
-                  </pic:blipFill>
-                  <pic:spPr>
-                    <a:xfrm>
-                      <a:off x="0" y="0"/>
-                      <a:ext cx="4238991" cy="3709990"/>
-                    </a:xfrm>
-                    <a:prstGeom prst="rect">
-                      <a:avLst/>
-                    </a:prstGeom>
-                    <a:ln/>
-                  </pic:spPr>
-                </pic:pic>
-              </a:graphicData>
-            </a:graphic>
-          </wp:inline>
-        </w:drawing>
-      </w:r>
-    </w:p>
-    <w:p>
-      <w:pPr>
-        <w:rPr>
-          <w:b/>
-          <w:sz w:val="24"/>
-          <w:szCs w:val="24"/>
-        </w:rPr>
-      </w:pPr>
-    </w:p>
-    <w:p>
-      <w:pPr>
-        <w:rPr>
-          <w:b/>
-          <w:sz w:val="24"/>
-          <w:szCs w:val="24"/>
-        </w:rPr>
-      </w:pPr>
-    </w:p>
-    <w:p>
-      <w:pPr>
-        <w:rPr>
-          <w:b/>
-          <w:sz w:val="24"/>
-          <w:szCs w:val="24"/>
-        </w:rPr>
-      </w:pPr>
-      <w:r>
-        <w:rPr>
-          <w:b/>
-          <w:sz w:val="24"/>
-          <w:szCs w:val="24"/>
-        </w:rPr>
-        <w:t>TC-005</w:t>
-      </w:r>
-    </w:p>
-    <w:p>
-      <w:pPr>
-        <w:jc w:val="center"/>
-        <w:rPr>
-          <w:b/>
-          <w:sz w:val="24"/>
-          <w:szCs w:val="24"/>
-        </w:rPr>
-      </w:pPr>
-      <w:r>
-        <w:rPr>
-          <w:b/>
-          <w:sz w:val="24"/>
-          <w:szCs w:val="24"/>
-        </w:rPr>
-        <w:t>TC-005</w:t>
-      </w:r>
-    </w:p>
-    <w:p>
-      <w:pPr>
-        <w:jc w:val="center"/>
-        <w:rPr>
-          <w:b/>
-          <w:sz w:val="24"/>
-          <w:szCs w:val="24"/>
-        </w:rPr>
-      </w:pPr>
-      <w:r>
-        <w:rPr>
-          <w:b/>
-          <w:noProof/>
-          <w:sz w:val="24"/>
-          <w:szCs w:val="24"/>
-          <w:lang w:val="es-AR"/>
-        </w:rPr>
-        <w:drawing>
-          <wp:inline distT="114300" distB="114300" distL="114300" distR="114300">
-            <wp:extent cx="4951575" cy="3724275"/>
-            <wp:effectExtent l="0" t="0" r="0" b="0"/>
-            <wp:docPr id="11" name="image8.jpg"/>
-            <wp:cNvGraphicFramePr/>
-            <a:graphic xmlns:a="http://schemas.openxmlformats.org/drawingml/2006/main">
-              <a:graphicData uri="http://schemas.openxmlformats.org/drawingml/2006/picture">
-                <pic:pic xmlns:pic="http://schemas.openxmlformats.org/drawingml/2006/picture">
-                  <pic:nvPicPr>
-                    <pic:cNvPr id="0" name="image8.jpg"/>
-                    <pic:cNvPicPr preferRelativeResize="0"/>
-                  </pic:nvPicPr>
-                  <pic:blipFill>
-                    <a:blip r:embed="rId10"/>
-                    <a:srcRect/>
-                    <a:stretch>
-                      <a:fillRect/>
-                    </a:stretch>
-                  </pic:blipFill>
-                  <pic:spPr>
-                    <a:xfrm>
-                      <a:off x="0" y="0"/>
-                      <a:ext cx="4951575" cy="3724275"/>
-                    </a:xfrm>
-                    <a:prstGeom prst="rect">
-                      <a:avLst/>
-                    </a:prstGeom>
-                    <a:ln/>
-                  </pic:spPr>
-                </pic:pic>
-              </a:graphicData>
-            </a:graphic>
-          </wp:inline>
-        </w:drawing>
-      </w:r>
-    </w:p>
-    <w:p>
-      <w:pPr>
-        <w:rPr>
-          <w:b/>
-          <w:sz w:val="24"/>
-          <w:szCs w:val="24"/>
-        </w:rPr>
-      </w:pPr>
-    </w:p>
-    <w:p>
-      <w:pPr>
-        <w:rPr>
-          <w:b/>
-          <w:sz w:val="24"/>
-          <w:szCs w:val="24"/>
-        </w:rPr>
-      </w:pPr>
-      <w:r>
-        <w:rPr>
-          <w:b/>
-          <w:sz w:val="24"/>
-          <w:szCs w:val="24"/>
-        </w:rPr>
-        <w:t>TC-006</w:t>
-      </w:r>
-    </w:p>
-    <w:p>
-      <w:pPr>
-        <w:rPr>
-          <w:b/>
-          <w:sz w:val="24"/>
-          <w:szCs w:val="24"/>
-        </w:rPr>
-      </w:pPr>
-      <w:r>
-        <w:rPr>
-          <w:b/>
-          <w:noProof/>
-          <w:sz w:val="24"/>
-          <w:szCs w:val="24"/>
-          <w:lang w:val="es-AR"/>
-        </w:rPr>
-        <w:drawing>
-          <wp:inline distT="114300" distB="114300" distL="114300" distR="114300">
-            <wp:extent cx="4248150" cy="4467225"/>
-            <wp:effectExtent l="0" t="0" r="0" b="9525"/>
-            <wp:docPr id="10" name="image6.png"/>
-            <wp:cNvGraphicFramePr/>
-            <a:graphic xmlns:a="http://schemas.openxmlformats.org/drawingml/2006/main">
-              <a:graphicData uri="http://schemas.openxmlformats.org/drawingml/2006/picture">
-                <pic:pic xmlns:pic="http://schemas.openxmlformats.org/drawingml/2006/picture">
-                  <pic:nvPicPr>
-                    <pic:cNvPr id="0" name="image6.png"/>
+                    <pic:cNvPr id="0" name="image9.jpg"/>
                     <pic:cNvPicPr preferRelativeResize="0"/>
                   </pic:nvPicPr>
                   <pic:blipFill>
@@ -768,7 +497,7 @@
                   <pic:spPr>
                     <a:xfrm>
                       <a:off x="0" y="0"/>
-                      <a:ext cx="4259525" cy="4479187"/>
+                      <a:ext cx="4071938" cy="3714750"/>
                     </a:xfrm>
                     <a:prstGeom prst="rect">
                       <a:avLst/>
@@ -784,71 +513,361 @@
     </w:p>
     <w:p>
       <w:pPr>
-        <w:jc w:val="center"/>
-        <w:rPr>
-          <w:b/>
-          <w:sz w:val="24"/>
-          <w:szCs w:val="24"/>
-        </w:rPr>
-      </w:pPr>
-    </w:p>
-    <w:p>
-      <w:pPr>
-        <w:rPr>
-          <w:b/>
-          <w:sz w:val="24"/>
-          <w:szCs w:val="24"/>
-        </w:rPr>
-      </w:pPr>
-    </w:p>
-    <w:p>
-      <w:pPr>
-        <w:rPr>
-          <w:b/>
-          <w:sz w:val="24"/>
-          <w:szCs w:val="24"/>
-        </w:rPr>
-      </w:pPr>
-      <w:r>
-        <w:rPr>
-          <w:b/>
-          <w:sz w:val="24"/>
-          <w:szCs w:val="24"/>
-        </w:rPr>
-        <w:t>TC-007</w:t>
-      </w:r>
-    </w:p>
-    <w:p>
-      <w:pPr>
-        <w:rPr>
-          <w:b/>
-          <w:sz w:val="24"/>
-          <w:szCs w:val="24"/>
-        </w:rPr>
-      </w:pPr>
-      <w:r>
-        <w:rPr>
-          <w:b/>
+        <w:rPr>
+          <w:b/>
+          <w:sz w:val="24"/>
+          <w:szCs w:val="24"/>
+        </w:rPr>
+      </w:pPr>
+    </w:p>
+    <w:p>
+      <w:pPr>
+        <w:rPr>
+          <w:b/>
+          <w:sz w:val="24"/>
+          <w:szCs w:val="24"/>
+        </w:rPr>
+      </w:pPr>
+    </w:p>
+    <w:p>
+      <w:pPr>
+        <w:rPr>
+          <w:b/>
+          <w:sz w:val="24"/>
+          <w:szCs w:val="24"/>
+        </w:rPr>
+      </w:pPr>
+    </w:p>
+    <w:p>
+      <w:pPr>
+        <w:rPr>
+          <w:b/>
+          <w:sz w:val="24"/>
+          <w:szCs w:val="24"/>
+        </w:rPr>
+      </w:pPr>
+      <w:r>
+        <w:rPr>
+          <w:b/>
+          <w:sz w:val="24"/>
+          <w:szCs w:val="24"/>
+        </w:rPr>
+        <w:t>TC-005/ TC-006 Nombre de usuario válido con espacios - Botón registro habilitado</w:t>
+      </w:r>
+    </w:p>
+    <w:p>
+      <w:pPr>
+        <w:rPr>
+          <w:b/>
+          <w:sz w:val="24"/>
+          <w:szCs w:val="24"/>
+        </w:rPr>
+      </w:pPr>
+      <w:r>
+        <w:rPr>
           <w:noProof/>
-          <w:sz w:val="24"/>
-          <w:szCs w:val="24"/>
           <w:lang w:val="es-AR"/>
         </w:rPr>
         <w:drawing>
-          <wp:inline distT="114300" distB="114300" distL="114300" distR="114300">
-            <wp:extent cx="4581525" cy="3079831"/>
+          <wp:anchor distT="114300" distB="114300" distL="114300" distR="114300" simplePos="0" relativeHeight="251658240" behindDoc="0" locked="0" layoutInCell="1" hidden="0" allowOverlap="1">
+            <wp:simplePos x="0" y="0"/>
+            <wp:positionH relativeFrom="column">
+              <wp:posOffset>19051</wp:posOffset>
+            </wp:positionH>
+            <wp:positionV relativeFrom="paragraph">
+              <wp:posOffset>114300</wp:posOffset>
+            </wp:positionV>
+            <wp:extent cx="4119563" cy="4429125"/>
             <wp:effectExtent l="0" t="0" r="0" b="0"/>
-            <wp:docPr id="7" name="image10.png"/>
+            <wp:wrapNone/>
+            <wp:docPr id="8" name="image16.png"/>
             <wp:cNvGraphicFramePr/>
             <a:graphic xmlns:a="http://schemas.openxmlformats.org/drawingml/2006/main">
               <a:graphicData uri="http://schemas.openxmlformats.org/drawingml/2006/picture">
                 <pic:pic xmlns:pic="http://schemas.openxmlformats.org/drawingml/2006/picture">
                   <pic:nvPicPr>
-                    <pic:cNvPr id="0" name="image10.png"/>
+                    <pic:cNvPr id="0" name="image16.png"/>
                     <pic:cNvPicPr preferRelativeResize="0"/>
                   </pic:nvPicPr>
                   <pic:blipFill>
                     <a:blip r:embed="rId12"/>
+                    <a:srcRect/>
+                    <a:stretch>
+                      <a:fillRect/>
+                    </a:stretch>
+                  </pic:blipFill>
+                  <pic:spPr>
+                    <a:xfrm>
+                      <a:off x="0" y="0"/>
+                      <a:ext cx="4119563" cy="4429125"/>
+                    </a:xfrm>
+                    <a:prstGeom prst="rect">
+                      <a:avLst/>
+                    </a:prstGeom>
+                    <a:ln/>
+                  </pic:spPr>
+                </pic:pic>
+              </a:graphicData>
+            </a:graphic>
+          </wp:anchor>
+        </w:drawing>
+      </w:r>
+    </w:p>
+    <w:p>
+      <w:pPr>
+        <w:jc w:val="center"/>
+        <w:rPr>
+          <w:b/>
+          <w:sz w:val="24"/>
+          <w:szCs w:val="24"/>
+        </w:rPr>
+      </w:pPr>
+    </w:p>
+    <w:p>
+      <w:pPr>
+        <w:jc w:val="center"/>
+        <w:rPr>
+          <w:b/>
+          <w:sz w:val="24"/>
+          <w:szCs w:val="24"/>
+        </w:rPr>
+      </w:pPr>
+    </w:p>
+    <w:p>
+      <w:pPr>
+        <w:jc w:val="center"/>
+        <w:rPr>
+          <w:b/>
+          <w:sz w:val="24"/>
+          <w:szCs w:val="24"/>
+        </w:rPr>
+      </w:pPr>
+    </w:p>
+    <w:p>
+      <w:pPr>
+        <w:jc w:val="center"/>
+        <w:rPr>
+          <w:b/>
+          <w:sz w:val="24"/>
+          <w:szCs w:val="24"/>
+        </w:rPr>
+      </w:pPr>
+    </w:p>
+    <w:p>
+      <w:pPr>
+        <w:jc w:val="center"/>
+        <w:rPr>
+          <w:b/>
+          <w:sz w:val="24"/>
+          <w:szCs w:val="24"/>
+        </w:rPr>
+      </w:pPr>
+    </w:p>
+    <w:p>
+      <w:pPr>
+        <w:jc w:val="center"/>
+        <w:rPr>
+          <w:b/>
+          <w:sz w:val="24"/>
+          <w:szCs w:val="24"/>
+        </w:rPr>
+      </w:pPr>
+    </w:p>
+    <w:p>
+      <w:pPr>
+        <w:jc w:val="center"/>
+        <w:rPr>
+          <w:b/>
+          <w:sz w:val="24"/>
+          <w:szCs w:val="24"/>
+        </w:rPr>
+      </w:pPr>
+    </w:p>
+    <w:p>
+      <w:pPr>
+        <w:jc w:val="center"/>
+        <w:rPr>
+          <w:b/>
+          <w:sz w:val="24"/>
+          <w:szCs w:val="24"/>
+        </w:rPr>
+      </w:pPr>
+    </w:p>
+    <w:p>
+      <w:pPr>
+        <w:jc w:val="center"/>
+        <w:rPr>
+          <w:b/>
+          <w:sz w:val="24"/>
+          <w:szCs w:val="24"/>
+        </w:rPr>
+      </w:pPr>
+    </w:p>
+    <w:p>
+      <w:pPr>
+        <w:jc w:val="center"/>
+        <w:rPr>
+          <w:b/>
+          <w:sz w:val="24"/>
+          <w:szCs w:val="24"/>
+        </w:rPr>
+      </w:pPr>
+    </w:p>
+    <w:p>
+      <w:pPr>
+        <w:jc w:val="center"/>
+        <w:rPr>
+          <w:b/>
+          <w:sz w:val="24"/>
+          <w:szCs w:val="24"/>
+        </w:rPr>
+      </w:pPr>
+    </w:p>
+    <w:p>
+      <w:pPr>
+        <w:rPr>
+          <w:b/>
+          <w:sz w:val="24"/>
+          <w:szCs w:val="24"/>
+        </w:rPr>
+      </w:pPr>
+    </w:p>
+    <w:p>
+      <w:pPr>
+        <w:rPr>
+          <w:b/>
+          <w:sz w:val="24"/>
+          <w:szCs w:val="24"/>
+        </w:rPr>
+      </w:pPr>
+      <w:r>
+        <w:rPr>
+          <w:b/>
+          <w:sz w:val="24"/>
+          <w:szCs w:val="24"/>
+        </w:rPr>
+        <w:t>TC-007</w:t>
+      </w:r>
+    </w:p>
+    <w:p>
+      <w:pPr>
+        <w:rPr>
+          <w:b/>
+          <w:sz w:val="24"/>
+          <w:szCs w:val="24"/>
+        </w:rPr>
+      </w:pPr>
+    </w:p>
+    <w:p>
+      <w:pPr>
+        <w:rPr>
+          <w:b/>
+          <w:sz w:val="24"/>
+          <w:szCs w:val="24"/>
+        </w:rPr>
+      </w:pPr>
+    </w:p>
+    <w:p>
+      <w:pPr>
+        <w:rPr>
+          <w:b/>
+          <w:sz w:val="24"/>
+          <w:szCs w:val="24"/>
+        </w:rPr>
+      </w:pPr>
+    </w:p>
+    <w:p>
+      <w:pPr>
+        <w:rPr>
+          <w:b/>
+          <w:sz w:val="24"/>
+          <w:szCs w:val="24"/>
+        </w:rPr>
+      </w:pPr>
+    </w:p>
+    <w:p>
+      <w:pPr>
+        <w:rPr>
+          <w:b/>
+          <w:sz w:val="24"/>
+          <w:szCs w:val="24"/>
+        </w:rPr>
+      </w:pPr>
+      <w:r>
+        <w:rPr>
+          <w:b/>
+          <w:sz w:val="24"/>
+          <w:szCs w:val="24"/>
+        </w:rPr>
+        <w:t>TC-008</w:t>
+      </w:r>
+    </w:p>
+    <w:p>
+      <w:pPr>
+        <w:rPr>
+          <w:b/>
+          <w:sz w:val="24"/>
+          <w:szCs w:val="24"/>
+        </w:rPr>
+      </w:pPr>
+      <w:r>
+        <w:rPr>
+          <w:b/>
+          <w:sz w:val="24"/>
+          <w:szCs w:val="24"/>
+        </w:rPr>
+        <w:t>TC-007</w:t>
+      </w:r>
+    </w:p>
+    <w:p>
+      <w:pPr>
+        <w:rPr>
+          <w:b/>
+          <w:sz w:val="24"/>
+          <w:szCs w:val="24"/>
+        </w:rPr>
+      </w:pPr>
+    </w:p>
+    <w:p>
+      <w:pPr>
+        <w:rPr>
+          <w:b/>
+          <w:sz w:val="24"/>
+          <w:szCs w:val="24"/>
+        </w:rPr>
+      </w:pPr>
+    </w:p>
+    <w:p>
+      <w:pPr>
+        <w:rPr>
+          <w:b/>
+          <w:sz w:val="24"/>
+          <w:szCs w:val="24"/>
+        </w:rPr>
+      </w:pPr>
+      <w:r>
+        <w:rPr>
+          <w:b/>
+          <w:noProof/>
+          <w:sz w:val="24"/>
+          <w:szCs w:val="24"/>
+          <w:lang w:val="es-AR"/>
+        </w:rPr>
+        <w:drawing>
+          <wp:inline distT="114300" distB="114300" distL="114300" distR="114300">
+            <wp:extent cx="4419600" cy="2849804"/>
+            <wp:effectExtent l="0" t="0" r="0" b="0"/>
+            <wp:docPr id="7" name="image6.png"/>
+            <wp:cNvGraphicFramePr/>
+            <a:graphic xmlns:a="http://schemas.openxmlformats.org/drawingml/2006/main">
+              <a:graphicData uri="http://schemas.openxmlformats.org/drawingml/2006/picture">
+                <pic:pic xmlns:pic="http://schemas.openxmlformats.org/drawingml/2006/picture">
+                  <pic:nvPicPr>
+                    <pic:cNvPr id="0" name="image6.png"/>
+                    <pic:cNvPicPr preferRelativeResize="0"/>
+                  </pic:nvPicPr>
+                  <pic:blipFill>
+                    <a:blip r:embed="rId13"/>
                     <a:srcRect b="34225"/>
                     <a:stretch>
                       <a:fillRect/>
@@ -857,7 +876,7 @@
                   <pic:spPr>
                     <a:xfrm>
                       <a:off x="0" y="0"/>
-                      <a:ext cx="4581525" cy="3079831"/>
+                      <a:ext cx="4419600" cy="2849804"/>
                     </a:xfrm>
                     <a:prstGeom prst="rect">
                       <a:avLst/>
@@ -888,6 +907,33 @@
           <w:szCs w:val="24"/>
         </w:rPr>
       </w:pPr>
+    </w:p>
+    <w:p>
+      <w:pPr>
+        <w:rPr>
+          <w:b/>
+          <w:sz w:val="24"/>
+          <w:szCs w:val="24"/>
+        </w:rPr>
+      </w:pPr>
+    </w:p>
+    <w:p>
+      <w:pPr>
+        <w:rPr>
+          <w:b/>
+          <w:sz w:val="24"/>
+          <w:szCs w:val="24"/>
+        </w:rPr>
+      </w:pPr>
+    </w:p>
+    <w:p>
+      <w:pPr>
+        <w:rPr>
+          <w:b/>
+          <w:sz w:val="24"/>
+          <w:szCs w:val="24"/>
+        </w:rPr>
+      </w:pPr>
       <w:r>
         <w:rPr>
           <w:b/>
@@ -916,121 +962,15 @@
         </w:rPr>
         <w:drawing>
           <wp:inline distT="114300" distB="114300" distL="114300" distR="114300">
-            <wp:extent cx="4624070" cy="3248025"/>
-            <wp:effectExtent l="0" t="0" r="5080" b="9525"/>
-            <wp:docPr id="5" name="image11.png"/>
+            <wp:extent cx="4724400" cy="3839133"/>
+            <wp:effectExtent l="0" t="0" r="0" b="0"/>
+            <wp:docPr id="9" name="image11.png"/>
             <wp:cNvGraphicFramePr/>
             <a:graphic xmlns:a="http://schemas.openxmlformats.org/drawingml/2006/main">
               <a:graphicData uri="http://schemas.openxmlformats.org/drawingml/2006/picture">
                 <pic:pic xmlns:pic="http://schemas.openxmlformats.org/drawingml/2006/picture">
                   <pic:nvPicPr>
                     <pic:cNvPr id="0" name="image11.png"/>
-                    <pic:cNvPicPr preferRelativeResize="0"/>
-                  </pic:nvPicPr>
-                  <pic:blipFill>
-                    <a:blip r:embed="rId13"/>
-                    <a:srcRect/>
-                    <a:stretch>
-                      <a:fillRect/>
-                    </a:stretch>
-                  </pic:blipFill>
-                  <pic:spPr>
-                    <a:xfrm>
-                      <a:off x="0" y="0"/>
-                      <a:ext cx="4624396" cy="3248254"/>
-                    </a:xfrm>
-                    <a:prstGeom prst="rect">
-                      <a:avLst/>
-                    </a:prstGeom>
-                    <a:ln/>
-                  </pic:spPr>
-                </pic:pic>
-              </a:graphicData>
-            </a:graphic>
-          </wp:inline>
-        </w:drawing>
-      </w:r>
-    </w:p>
-    <w:p>
-      <w:pPr>
-        <w:rPr>
-          <w:b/>
-          <w:sz w:val="24"/>
-          <w:szCs w:val="24"/>
-        </w:rPr>
-      </w:pPr>
-    </w:p>
-    <w:p>
-      <w:pPr>
-        <w:rPr>
-          <w:b/>
-          <w:sz w:val="24"/>
-          <w:szCs w:val="24"/>
-        </w:rPr>
-      </w:pPr>
-    </w:p>
-    <w:p>
-      <w:pPr>
-        <w:rPr>
-          <w:b/>
-          <w:sz w:val="24"/>
-          <w:szCs w:val="24"/>
-        </w:rPr>
-      </w:pPr>
-    </w:p>
-    <w:p>
-      <w:pPr>
-        <w:rPr>
-          <w:b/>
-          <w:sz w:val="24"/>
-          <w:szCs w:val="24"/>
-        </w:rPr>
-      </w:pPr>
-    </w:p>
-    <w:p>
-      <w:pPr>
-        <w:rPr>
-          <w:b/>
-          <w:sz w:val="24"/>
-          <w:szCs w:val="24"/>
-        </w:rPr>
-      </w:pPr>
-      <w:r>
-        <w:rPr>
-          <w:b/>
-          <w:sz w:val="24"/>
-          <w:szCs w:val="24"/>
-        </w:rPr>
-        <w:t>TC-009</w:t>
-      </w:r>
-    </w:p>
-    <w:p>
-      <w:pPr>
-        <w:rPr>
-          <w:b/>
-          <w:sz w:val="24"/>
-          <w:szCs w:val="24"/>
-        </w:rPr>
-      </w:pPr>
-      <w:r>
-        <w:rPr>
-          <w:b/>
-          <w:noProof/>
-          <w:sz w:val="24"/>
-          <w:szCs w:val="24"/>
-          <w:lang w:val="es-AR"/>
-        </w:rPr>
-        <w:drawing>
-          <wp:inline distT="114300" distB="114300" distL="114300" distR="114300">
-            <wp:extent cx="4478020" cy="3400425"/>
-            <wp:effectExtent l="0" t="0" r="0" b="9525"/>
-            <wp:docPr id="12" name="image5.png"/>
-            <wp:cNvGraphicFramePr/>
-            <a:graphic xmlns:a="http://schemas.openxmlformats.org/drawingml/2006/main">
-              <a:graphicData uri="http://schemas.openxmlformats.org/drawingml/2006/picture">
-                <pic:pic xmlns:pic="http://schemas.openxmlformats.org/drawingml/2006/picture">
-                  <pic:nvPicPr>
-                    <pic:cNvPr id="0" name="image5.png"/>
                     <pic:cNvPicPr preferRelativeResize="0"/>
                   </pic:nvPicPr>
                   <pic:blipFill>
@@ -1043,7 +983,7 @@
                   <pic:spPr>
                     <a:xfrm>
                       <a:off x="0" y="0"/>
-                      <a:ext cx="4478877" cy="3401076"/>
+                      <a:ext cx="4724400" cy="3839133"/>
                     </a:xfrm>
                     <a:prstGeom prst="rect">
                       <a:avLst/>
@@ -1092,273 +1032,13 @@
           <w:szCs w:val="24"/>
         </w:rPr>
       </w:pPr>
-    </w:p>
-    <w:p>
-      <w:pPr>
-        <w:rPr>
-          <w:b/>
-          <w:sz w:val="24"/>
-          <w:szCs w:val="24"/>
-        </w:rPr>
-      </w:pPr>
-    </w:p>
-    <w:p>
-      <w:pPr>
-        <w:rPr>
-          <w:b/>
-          <w:sz w:val="24"/>
-          <w:szCs w:val="24"/>
-        </w:rPr>
-      </w:pPr>
-    </w:p>
-    <w:p>
-      <w:pPr>
-        <w:rPr>
-          <w:b/>
-          <w:sz w:val="24"/>
-          <w:szCs w:val="24"/>
-        </w:rPr>
-      </w:pPr>
-    </w:p>
-    <w:p>
-      <w:pPr>
-        <w:rPr>
-          <w:b/>
-          <w:sz w:val="24"/>
-          <w:szCs w:val="24"/>
-        </w:rPr>
-      </w:pPr>
-      <w:r>
-        <w:rPr>
-          <w:b/>
-          <w:sz w:val="24"/>
-          <w:szCs w:val="24"/>
-        </w:rPr>
-        <w:t>TC-0010</w:t>
-      </w:r>
-    </w:p>
-    <w:p>
-      <w:pPr>
-        <w:rPr>
-          <w:b/>
-          <w:sz w:val="24"/>
-          <w:szCs w:val="24"/>
-        </w:rPr>
-      </w:pPr>
-    </w:p>
-    <w:p>
-      <w:pPr>
-        <w:rPr>
-          <w:b/>
-          <w:sz w:val="24"/>
-          <w:szCs w:val="24"/>
-        </w:rPr>
-      </w:pPr>
-    </w:p>
-    <w:p>
-      <w:pPr>
-        <w:rPr>
-          <w:b/>
-          <w:sz w:val="24"/>
-          <w:szCs w:val="24"/>
-        </w:rPr>
-      </w:pPr>
-    </w:p>
-    <w:p>
-      <w:pPr>
-        <w:rPr>
-          <w:b/>
-          <w:sz w:val="24"/>
-          <w:szCs w:val="24"/>
-        </w:rPr>
-      </w:pPr>
-    </w:p>
-    <w:p>
-      <w:pPr>
-        <w:rPr>
-          <w:b/>
-          <w:sz w:val="24"/>
-          <w:szCs w:val="24"/>
-        </w:rPr>
-      </w:pPr>
-    </w:p>
-    <w:p>
-      <w:pPr>
-        <w:rPr>
-          <w:b/>
-          <w:sz w:val="24"/>
-          <w:szCs w:val="24"/>
-        </w:rPr>
-      </w:pPr>
-    </w:p>
-    <w:p>
-      <w:pPr>
-        <w:rPr>
-          <w:b/>
-          <w:sz w:val="24"/>
-          <w:szCs w:val="24"/>
-        </w:rPr>
-      </w:pPr>
-    </w:p>
-    <w:p>
-      <w:pPr>
-        <w:rPr>
-          <w:b/>
-          <w:sz w:val="24"/>
-          <w:szCs w:val="24"/>
-        </w:rPr>
-      </w:pPr>
-    </w:p>
-    <w:p>
-      <w:pPr>
-        <w:rPr>
-          <w:b/>
-          <w:sz w:val="24"/>
-          <w:szCs w:val="24"/>
-        </w:rPr>
-      </w:pPr>
-    </w:p>
-    <w:p>
-      <w:pPr>
-        <w:rPr>
-          <w:b/>
-          <w:sz w:val="24"/>
-          <w:szCs w:val="24"/>
-        </w:rPr>
-      </w:pPr>
-    </w:p>
-    <w:p>
-      <w:pPr>
-        <w:rPr>
-          <w:b/>
-          <w:sz w:val="24"/>
-          <w:szCs w:val="24"/>
-        </w:rPr>
-      </w:pPr>
-    </w:p>
-    <w:p>
-      <w:pPr>
-        <w:rPr>
-          <w:b/>
-          <w:sz w:val="24"/>
-          <w:szCs w:val="24"/>
-        </w:rPr>
-      </w:pPr>
-    </w:p>
-    <w:p>
-      <w:pPr>
-        <w:rPr>
-          <w:b/>
-          <w:sz w:val="24"/>
-          <w:szCs w:val="24"/>
-        </w:rPr>
-      </w:pPr>
-    </w:p>
-    <w:p>
-      <w:pPr>
-        <w:rPr>
-          <w:b/>
-          <w:sz w:val="24"/>
-          <w:szCs w:val="24"/>
-        </w:rPr>
-      </w:pPr>
-    </w:p>
-    <w:p>
-      <w:pPr>
-        <w:rPr>
-          <w:b/>
-          <w:sz w:val="24"/>
-          <w:szCs w:val="24"/>
-        </w:rPr>
-      </w:pPr>
-    </w:p>
-    <w:p>
-      <w:pPr>
-        <w:rPr>
-          <w:b/>
-          <w:sz w:val="24"/>
-          <w:szCs w:val="24"/>
-        </w:rPr>
-      </w:pPr>
-    </w:p>
-    <w:p>
-      <w:pPr>
-        <w:rPr>
-          <w:b/>
-          <w:sz w:val="24"/>
-          <w:szCs w:val="24"/>
-        </w:rPr>
-      </w:pPr>
-    </w:p>
-    <w:p>
-      <w:pPr>
-        <w:rPr>
-          <w:b/>
-          <w:sz w:val="24"/>
-          <w:szCs w:val="24"/>
-        </w:rPr>
-      </w:pPr>
-    </w:p>
-    <w:p>
-      <w:pPr>
-        <w:rPr>
-          <w:b/>
-          <w:sz w:val="24"/>
-          <w:szCs w:val="24"/>
-        </w:rPr>
-      </w:pPr>
-    </w:p>
-    <w:p>
-      <w:pPr>
-        <w:rPr>
-          <w:b/>
-          <w:sz w:val="24"/>
-          <w:szCs w:val="24"/>
-        </w:rPr>
-      </w:pPr>
-    </w:p>
-    <w:p>
-      <w:pPr>
-        <w:rPr>
-          <w:b/>
-          <w:sz w:val="24"/>
-          <w:szCs w:val="24"/>
-        </w:rPr>
-      </w:pPr>
-    </w:p>
-    <w:p>
-      <w:pPr>
-        <w:rPr>
-          <w:b/>
-          <w:sz w:val="24"/>
-          <w:szCs w:val="24"/>
-        </w:rPr>
-      </w:pPr>
-    </w:p>
-    <w:p>
-      <w:pPr>
-        <w:rPr>
-          <w:b/>
-          <w:sz w:val="24"/>
-          <w:szCs w:val="24"/>
-        </w:rPr>
-      </w:pPr>
-    </w:p>
-    <w:p>
-      <w:pPr>
-        <w:rPr>
-          <w:b/>
-          <w:sz w:val="24"/>
-          <w:szCs w:val="24"/>
-        </w:rPr>
-      </w:pPr>
-      <w:r>
-        <w:rPr>
-          <w:b/>
-          <w:sz w:val="24"/>
-          <w:szCs w:val="24"/>
-        </w:rPr>
-        <w:t>TC-0011</w:t>
+      <w:r>
+        <w:rPr>
+          <w:b/>
+          <w:sz w:val="24"/>
+          <w:szCs w:val="24"/>
+        </w:rPr>
+        <w:t>TC-009</w:t>
       </w:r>
     </w:p>
     <w:p>
@@ -1379,15 +1059,15 @@
         </w:rPr>
         <w:drawing>
           <wp:inline distT="114300" distB="114300" distL="114300" distR="114300">
-            <wp:extent cx="4695825" cy="2830195"/>
-            <wp:effectExtent l="0" t="0" r="9525" b="8255"/>
-            <wp:docPr id="2" name="image1.png"/>
+            <wp:extent cx="4478862" cy="2949494"/>
+            <wp:effectExtent l="0" t="0" r="0" b="0"/>
+            <wp:docPr id="16" name="image8.png"/>
             <wp:cNvGraphicFramePr/>
             <a:graphic xmlns:a="http://schemas.openxmlformats.org/drawingml/2006/main">
               <a:graphicData uri="http://schemas.openxmlformats.org/drawingml/2006/picture">
                 <pic:pic xmlns:pic="http://schemas.openxmlformats.org/drawingml/2006/picture">
                   <pic:nvPicPr>
-                    <pic:cNvPr id="0" name="image1.png"/>
+                    <pic:cNvPr id="0" name="image8.png"/>
                     <pic:cNvPicPr preferRelativeResize="0"/>
                   </pic:nvPicPr>
                   <pic:blipFill>
@@ -1400,7 +1080,7 @@
                   <pic:spPr>
                     <a:xfrm>
                       <a:off x="0" y="0"/>
-                      <a:ext cx="4696623" cy="2830676"/>
+                      <a:ext cx="4478862" cy="2949494"/>
                     </a:xfrm>
                     <a:prstGeom prst="rect">
                       <a:avLst/>
@@ -1431,22 +1111,58 @@
           <w:szCs w:val="24"/>
         </w:rPr>
       </w:pPr>
-    </w:p>
-    <w:p>
-      <w:pPr>
-        <w:rPr>
-          <w:b/>
-          <w:sz w:val="24"/>
-          <w:szCs w:val="24"/>
-        </w:rPr>
-      </w:pPr>
-      <w:r>
-        <w:rPr>
-          <w:b/>
-          <w:sz w:val="24"/>
-          <w:szCs w:val="24"/>
-        </w:rPr>
-        <w:t>TC-OO12</w:t>
+      <w:r>
+        <w:rPr>
+          <w:b/>
+          <w:sz w:val="24"/>
+          <w:szCs w:val="24"/>
+        </w:rPr>
+        <w:t>TC-0010</w:t>
+      </w:r>
+    </w:p>
+    <w:p>
+      <w:pPr>
+        <w:rPr>
+          <w:b/>
+          <w:sz w:val="24"/>
+          <w:szCs w:val="24"/>
+        </w:rPr>
+      </w:pPr>
+    </w:p>
+    <w:p>
+      <w:pPr>
+        <w:rPr>
+          <w:b/>
+          <w:sz w:val="24"/>
+          <w:szCs w:val="24"/>
+        </w:rPr>
+      </w:pPr>
+    </w:p>
+    <w:p>
+      <w:pPr>
+        <w:rPr>
+          <w:b/>
+          <w:sz w:val="24"/>
+          <w:szCs w:val="24"/>
+        </w:rPr>
+      </w:pPr>
+    </w:p>
+    <w:p>
+      <w:pPr>
+        <w:rPr>
+          <w:b/>
+          <w:sz w:val="24"/>
+          <w:szCs w:val="24"/>
+        </w:rPr>
+      </w:pPr>
+      <w:r>
+        <w:rPr>
+          <w:b/>
+          <w:sz w:val="24"/>
+          <w:szCs w:val="24"/>
+        </w:rPr>
+        <w:lastRenderedPageBreak/>
+        <w:t>TC-0011</w:t>
       </w:r>
     </w:p>
     <w:p>
@@ -1467,15 +1183,15 @@
         </w:rPr>
         <w:drawing>
           <wp:inline distT="114300" distB="114300" distL="114300" distR="114300">
-            <wp:extent cx="4333875" cy="2524125"/>
-            <wp:effectExtent l="0" t="0" r="9525" b="9525"/>
-            <wp:docPr id="6" name="image2.png"/>
+            <wp:extent cx="5067300" cy="2830674"/>
+            <wp:effectExtent l="0" t="0" r="0" b="0"/>
+            <wp:docPr id="3" name="image5.png"/>
             <wp:cNvGraphicFramePr/>
             <a:graphic xmlns:a="http://schemas.openxmlformats.org/drawingml/2006/main">
               <a:graphicData uri="http://schemas.openxmlformats.org/drawingml/2006/picture">
                 <pic:pic xmlns:pic="http://schemas.openxmlformats.org/drawingml/2006/picture">
                   <pic:nvPicPr>
-                    <pic:cNvPr id="0" name="image2.png"/>
+                    <pic:cNvPr id="0" name="image5.png"/>
                     <pic:cNvPicPr preferRelativeResize="0"/>
                   </pic:nvPicPr>
                   <pic:blipFill>
@@ -1488,7 +1204,7 @@
                   <pic:spPr>
                     <a:xfrm>
                       <a:off x="0" y="0"/>
-                      <a:ext cx="4333875" cy="2524125"/>
+                      <a:ext cx="5067300" cy="2830674"/>
                     </a:xfrm>
                     <a:prstGeom prst="rect">
                       <a:avLst/>
@@ -1534,34 +1250,8 @@
           <w:sz w:val="24"/>
           <w:szCs w:val="24"/>
         </w:rPr>
-        <w:t>TC-0013</w:t>
-      </w:r>
-    </w:p>
-    <w:p>
-      <w:pPr>
-        <w:rPr>
-          <w:b/>
-          <w:sz w:val="24"/>
-          <w:szCs w:val="24"/>
-        </w:rPr>
-      </w:pPr>
-      <w:r>
-        <w:rPr>
-          <w:b/>
-          <w:sz w:val="24"/>
-          <w:szCs w:val="24"/>
-        </w:rPr>
-        <w:t>Las publicaciones se cargan progresivamente.</w:t>
-      </w:r>
-    </w:p>
-    <w:p>
-      <w:pPr>
-        <w:rPr>
-          <w:b/>
-          <w:sz w:val="24"/>
-          <w:szCs w:val="24"/>
-        </w:rPr>
-      </w:pPr>
+        <w:t>TC-OO12</w:t>
+      </w:r>
     </w:p>
     <w:p>
       <w:pPr>
@@ -1581,15 +1271,15 @@
         </w:rPr>
         <w:drawing>
           <wp:inline distT="114300" distB="114300" distL="114300" distR="114300">
-            <wp:extent cx="4162425" cy="3600450"/>
-            <wp:effectExtent l="0" t="0" r="9525" b="0"/>
-            <wp:docPr id="3" name="image7.jpg"/>
+            <wp:extent cx="4333875" cy="4019550"/>
+            <wp:effectExtent l="0" t="0" r="0" b="0"/>
+            <wp:docPr id="11" name="image10.png"/>
             <wp:cNvGraphicFramePr/>
             <a:graphic xmlns:a="http://schemas.openxmlformats.org/drawingml/2006/main">
               <a:graphicData uri="http://schemas.openxmlformats.org/drawingml/2006/picture">
                 <pic:pic xmlns:pic="http://schemas.openxmlformats.org/drawingml/2006/picture">
                   <pic:nvPicPr>
-                    <pic:cNvPr id="0" name="image7.jpg"/>
+                    <pic:cNvPr id="0" name="image10.png"/>
                     <pic:cNvPicPr preferRelativeResize="0"/>
                   </pic:nvPicPr>
                   <pic:blipFill>
@@ -1602,7 +1292,7 @@
                   <pic:spPr>
                     <a:xfrm>
                       <a:off x="0" y="0"/>
-                      <a:ext cx="4162425" cy="3600450"/>
+                      <a:ext cx="4333875" cy="4019550"/>
                     </a:xfrm>
                     <a:prstGeom prst="rect">
                       <a:avLst/>
@@ -1669,6 +1359,157 @@
           <w:szCs w:val="24"/>
         </w:rPr>
       </w:pPr>
+      <w:r>
+        <w:rPr>
+          <w:b/>
+          <w:sz w:val="24"/>
+          <w:szCs w:val="24"/>
+        </w:rPr>
+        <w:lastRenderedPageBreak/>
+        <w:t>TC-0013</w:t>
+      </w:r>
+    </w:p>
+    <w:p>
+      <w:pPr>
+        <w:rPr>
+          <w:b/>
+          <w:sz w:val="24"/>
+          <w:szCs w:val="24"/>
+        </w:rPr>
+      </w:pPr>
+      <w:r>
+        <w:rPr>
+          <w:b/>
+          <w:sz w:val="24"/>
+          <w:szCs w:val="24"/>
+        </w:rPr>
+        <w:t>Las publicaciones se cargan progresivamente.</w:t>
+      </w:r>
+    </w:p>
+    <w:p>
+      <w:pPr>
+        <w:rPr>
+          <w:b/>
+          <w:sz w:val="24"/>
+          <w:szCs w:val="24"/>
+        </w:rPr>
+      </w:pPr>
+    </w:p>
+    <w:p>
+      <w:pPr>
+        <w:rPr>
+          <w:b/>
+          <w:sz w:val="24"/>
+          <w:szCs w:val="24"/>
+        </w:rPr>
+      </w:pPr>
+      <w:r>
+        <w:rPr>
+          <w:b/>
+          <w:noProof/>
+          <w:sz w:val="24"/>
+          <w:szCs w:val="24"/>
+          <w:lang w:val="es-AR"/>
+        </w:rPr>
+        <w:drawing>
+          <wp:inline distT="114300" distB="114300" distL="114300" distR="114300">
+            <wp:extent cx="3648075" cy="6807200"/>
+            <wp:effectExtent l="0" t="0" r="0" b="0"/>
+            <wp:docPr id="4" name="image18.jpg"/>
+            <wp:cNvGraphicFramePr/>
+            <a:graphic xmlns:a="http://schemas.openxmlformats.org/drawingml/2006/main">
+              <a:graphicData uri="http://schemas.openxmlformats.org/drawingml/2006/picture">
+                <pic:pic xmlns:pic="http://schemas.openxmlformats.org/drawingml/2006/picture">
+                  <pic:nvPicPr>
+                    <pic:cNvPr id="0" name="image18.jpg"/>
+                    <pic:cNvPicPr preferRelativeResize="0"/>
+                  </pic:nvPicPr>
+                  <pic:blipFill>
+                    <a:blip r:embed="rId18"/>
+                    <a:srcRect/>
+                    <a:stretch>
+                      <a:fillRect/>
+                    </a:stretch>
+                  </pic:blipFill>
+                  <pic:spPr>
+                    <a:xfrm>
+                      <a:off x="0" y="0"/>
+                      <a:ext cx="3648075" cy="6807200"/>
+                    </a:xfrm>
+                    <a:prstGeom prst="rect">
+                      <a:avLst/>
+                    </a:prstGeom>
+                    <a:ln/>
+                  </pic:spPr>
+                </pic:pic>
+              </a:graphicData>
+            </a:graphic>
+          </wp:inline>
+        </w:drawing>
+      </w:r>
+    </w:p>
+    <w:p>
+      <w:pPr>
+        <w:rPr>
+          <w:b/>
+          <w:sz w:val="24"/>
+          <w:szCs w:val="24"/>
+        </w:rPr>
+      </w:pPr>
+    </w:p>
+    <w:p>
+      <w:pPr>
+        <w:rPr>
+          <w:b/>
+          <w:sz w:val="24"/>
+          <w:szCs w:val="24"/>
+        </w:rPr>
+      </w:pPr>
+    </w:p>
+    <w:p>
+      <w:pPr>
+        <w:rPr>
+          <w:b/>
+          <w:sz w:val="24"/>
+          <w:szCs w:val="24"/>
+        </w:rPr>
+      </w:pPr>
+    </w:p>
+    <w:p>
+      <w:pPr>
+        <w:rPr>
+          <w:b/>
+          <w:sz w:val="24"/>
+          <w:szCs w:val="24"/>
+        </w:rPr>
+      </w:pPr>
+    </w:p>
+    <w:p>
+      <w:pPr>
+        <w:rPr>
+          <w:b/>
+          <w:sz w:val="24"/>
+          <w:szCs w:val="24"/>
+        </w:rPr>
+      </w:pPr>
+    </w:p>
+    <w:p>
+      <w:pPr>
+        <w:rPr>
+          <w:b/>
+          <w:sz w:val="24"/>
+          <w:szCs w:val="24"/>
+        </w:rPr>
+      </w:pPr>
+    </w:p>
+    <w:p>
+      <w:pPr>
+        <w:rPr>
+          <w:b/>
+          <w:sz w:val="24"/>
+          <w:szCs w:val="24"/>
+        </w:rPr>
+      </w:pPr>
     </w:p>
     <w:p>
       <w:pPr>
@@ -1705,84 +1546,493 @@
           <w:szCs w:val="24"/>
         </w:rPr>
       </w:pPr>
-    </w:p>
-    <w:p>
-      <w:pPr>
-        <w:rPr>
-          <w:b/>
-          <w:sz w:val="24"/>
-          <w:szCs w:val="24"/>
-        </w:rPr>
-      </w:pPr>
-    </w:p>
-    <w:p>
-      <w:pPr>
-        <w:rPr>
-          <w:b/>
-          <w:sz w:val="24"/>
-          <w:szCs w:val="24"/>
-        </w:rPr>
-      </w:pPr>
-    </w:p>
-    <w:p>
-      <w:pPr>
-        <w:rPr>
-          <w:b/>
-          <w:sz w:val="24"/>
-          <w:szCs w:val="24"/>
-        </w:rPr>
-      </w:pPr>
-    </w:p>
-    <w:p>
-      <w:pPr>
-        <w:rPr>
-          <w:b/>
-          <w:sz w:val="24"/>
-          <w:szCs w:val="24"/>
-        </w:rPr>
-      </w:pPr>
-    </w:p>
-    <w:p>
-      <w:pPr>
-        <w:rPr>
-          <w:b/>
-          <w:sz w:val="24"/>
-          <w:szCs w:val="24"/>
-        </w:rPr>
-      </w:pPr>
-    </w:p>
-    <w:p>
-      <w:pPr>
-        <w:rPr>
-          <w:b/>
-          <w:sz w:val="24"/>
-          <w:szCs w:val="24"/>
-        </w:rPr>
-      </w:pPr>
-    </w:p>
-    <w:p>
-      <w:pPr>
-        <w:rPr>
-          <w:b/>
-          <w:sz w:val="24"/>
-          <w:szCs w:val="24"/>
-        </w:rPr>
-      </w:pPr>
-    </w:p>
-    <w:p>
-      <w:pPr>
-        <w:rPr>
-          <w:b/>
-          <w:sz w:val="24"/>
-          <w:szCs w:val="24"/>
-        </w:rPr>
-      </w:pPr>
+      <w:r>
+        <w:rPr>
+          <w:b/>
+          <w:noProof/>
+          <w:sz w:val="24"/>
+          <w:szCs w:val="24"/>
+          <w:lang w:val="es-AR"/>
+        </w:rPr>
+        <w:drawing>
+          <wp:inline distT="114300" distB="114300" distL="114300" distR="114300">
+            <wp:extent cx="3824288" cy="3400425"/>
+            <wp:effectExtent l="0" t="0" r="0" b="0"/>
+            <wp:docPr id="12" name="image7.jpg"/>
+            <wp:cNvGraphicFramePr/>
+            <a:graphic xmlns:a="http://schemas.openxmlformats.org/drawingml/2006/main">
+              <a:graphicData uri="http://schemas.openxmlformats.org/drawingml/2006/picture">
+                <pic:pic xmlns:pic="http://schemas.openxmlformats.org/drawingml/2006/picture">
+                  <pic:nvPicPr>
+                    <pic:cNvPr id="0" name="image7.jpg"/>
+                    <pic:cNvPicPr preferRelativeResize="0"/>
+                  </pic:nvPicPr>
+                  <pic:blipFill>
+                    <a:blip r:embed="rId19"/>
+                    <a:srcRect/>
+                    <a:stretch>
+                      <a:fillRect/>
+                    </a:stretch>
+                  </pic:blipFill>
+                  <pic:spPr>
+                    <a:xfrm>
+                      <a:off x="0" y="0"/>
+                      <a:ext cx="3824288" cy="3400425"/>
+                    </a:xfrm>
+                    <a:prstGeom prst="rect">
+                      <a:avLst/>
+                    </a:prstGeom>
+                    <a:ln/>
+                  </pic:spPr>
+                </pic:pic>
+              </a:graphicData>
+            </a:graphic>
+          </wp:inline>
+        </w:drawing>
+      </w:r>
+    </w:p>
+    <w:p>
+      <w:pPr>
+        <w:rPr>
+          <w:b/>
+          <w:sz w:val="24"/>
+          <w:szCs w:val="24"/>
+        </w:rPr>
+      </w:pPr>
+    </w:p>
+    <w:p>
+      <w:pPr>
+        <w:rPr>
+          <w:b/>
+          <w:sz w:val="24"/>
+          <w:szCs w:val="24"/>
+        </w:rPr>
+      </w:pPr>
+    </w:p>
+    <w:p>
+      <w:pPr>
+        <w:rPr>
+          <w:b/>
+          <w:sz w:val="24"/>
+          <w:szCs w:val="24"/>
+        </w:rPr>
+      </w:pPr>
+    </w:p>
+    <w:p>
+      <w:pPr>
+        <w:rPr>
+          <w:b/>
+          <w:sz w:val="24"/>
+          <w:szCs w:val="24"/>
+        </w:rPr>
+      </w:pPr>
+      <w:r>
+        <w:rPr>
+          <w:b/>
+          <w:sz w:val="24"/>
+          <w:szCs w:val="24"/>
+        </w:rPr>
+        <w:t>TC-0015</w:t>
+      </w:r>
+    </w:p>
+    <w:p>
+      <w:pPr>
+        <w:rPr>
+          <w:b/>
+          <w:sz w:val="24"/>
+          <w:szCs w:val="24"/>
+        </w:rPr>
+      </w:pPr>
+      <w:r>
+        <w:rPr>
+          <w:b/>
+          <w:noProof/>
+          <w:sz w:val="24"/>
+          <w:szCs w:val="24"/>
+          <w:lang w:val="es-AR"/>
+        </w:rPr>
+        <w:drawing>
+          <wp:inline distT="114300" distB="114300" distL="114300" distR="114300">
+            <wp:extent cx="3900488" cy="3371850"/>
+            <wp:effectExtent l="0" t="0" r="0" b="0"/>
+            <wp:docPr id="10" name="image15.png"/>
+            <wp:cNvGraphicFramePr/>
+            <a:graphic xmlns:a="http://schemas.openxmlformats.org/drawingml/2006/main">
+              <a:graphicData uri="http://schemas.openxmlformats.org/drawingml/2006/picture">
+                <pic:pic xmlns:pic="http://schemas.openxmlformats.org/drawingml/2006/picture">
+                  <pic:nvPicPr>
+                    <pic:cNvPr id="0" name="image15.png"/>
+                    <pic:cNvPicPr preferRelativeResize="0"/>
+                  </pic:nvPicPr>
+                  <pic:blipFill>
+                    <a:blip r:embed="rId20"/>
+                    <a:srcRect/>
+                    <a:stretch>
+                      <a:fillRect/>
+                    </a:stretch>
+                  </pic:blipFill>
+                  <pic:spPr>
+                    <a:xfrm>
+                      <a:off x="0" y="0"/>
+                      <a:ext cx="3900488" cy="3371850"/>
+                    </a:xfrm>
+                    <a:prstGeom prst="rect">
+                      <a:avLst/>
+                    </a:prstGeom>
+                    <a:ln/>
+                  </pic:spPr>
+                </pic:pic>
+              </a:graphicData>
+            </a:graphic>
+          </wp:inline>
+        </w:drawing>
+      </w:r>
+    </w:p>
+    <w:p>
+      <w:pPr>
+        <w:rPr>
+          <w:b/>
+          <w:sz w:val="24"/>
+          <w:szCs w:val="24"/>
+        </w:rPr>
+      </w:pPr>
+    </w:p>
+    <w:p>
+      <w:pPr>
+        <w:rPr>
+          <w:b/>
+          <w:sz w:val="24"/>
+          <w:szCs w:val="24"/>
+        </w:rPr>
+      </w:pPr>
+    </w:p>
+    <w:p>
+      <w:pPr>
+        <w:rPr>
+          <w:b/>
+          <w:sz w:val="24"/>
+          <w:szCs w:val="24"/>
+        </w:rPr>
+      </w:pPr>
+    </w:p>
+    <w:p>
+      <w:pPr>
+        <w:rPr>
+          <w:b/>
+          <w:sz w:val="24"/>
+          <w:szCs w:val="24"/>
+        </w:rPr>
+      </w:pPr>
+    </w:p>
+    <w:p>
+      <w:pPr>
+        <w:rPr>
+          <w:b/>
+          <w:sz w:val="24"/>
+          <w:szCs w:val="24"/>
+        </w:rPr>
+      </w:pPr>
+      <w:r>
+        <w:rPr>
+          <w:b/>
+          <w:sz w:val="24"/>
+          <w:szCs w:val="24"/>
+        </w:rPr>
+        <w:lastRenderedPageBreak/>
+        <w:t>TC-0016</w:t>
+      </w:r>
+    </w:p>
+    <w:p>
+      <w:pPr>
+        <w:rPr>
+          <w:b/>
+          <w:sz w:val="24"/>
+          <w:szCs w:val="24"/>
+        </w:rPr>
+      </w:pPr>
+      <w:r>
+        <w:rPr>
+          <w:b/>
+          <w:noProof/>
+          <w:sz w:val="24"/>
+          <w:szCs w:val="24"/>
+          <w:lang w:val="es-AR"/>
+        </w:rPr>
+        <w:drawing>
+          <wp:inline distT="114300" distB="114300" distL="114300" distR="114300">
+            <wp:extent cx="4395788" cy="3257550"/>
+            <wp:effectExtent l="0" t="0" r="0" b="0"/>
+            <wp:docPr id="6" name="image14.png"/>
+            <wp:cNvGraphicFramePr/>
+            <a:graphic xmlns:a="http://schemas.openxmlformats.org/drawingml/2006/main">
+              <a:graphicData uri="http://schemas.openxmlformats.org/drawingml/2006/picture">
+                <pic:pic xmlns:pic="http://schemas.openxmlformats.org/drawingml/2006/picture">
+                  <pic:nvPicPr>
+                    <pic:cNvPr id="0" name="image14.png"/>
+                    <pic:cNvPicPr preferRelativeResize="0"/>
+                  </pic:nvPicPr>
+                  <pic:blipFill>
+                    <a:blip r:embed="rId21"/>
+                    <a:srcRect/>
+                    <a:stretch>
+                      <a:fillRect/>
+                    </a:stretch>
+                  </pic:blipFill>
+                  <pic:spPr>
+                    <a:xfrm>
+                      <a:off x="0" y="0"/>
+                      <a:ext cx="4395788" cy="3257550"/>
+                    </a:xfrm>
+                    <a:prstGeom prst="rect">
+                      <a:avLst/>
+                    </a:prstGeom>
+                    <a:ln/>
+                  </pic:spPr>
+                </pic:pic>
+              </a:graphicData>
+            </a:graphic>
+          </wp:inline>
+        </w:drawing>
+      </w:r>
+    </w:p>
+    <w:p>
+      <w:pPr>
+        <w:rPr>
+          <w:b/>
+          <w:sz w:val="24"/>
+          <w:szCs w:val="24"/>
+        </w:rPr>
+      </w:pPr>
+    </w:p>
+    <w:p>
+      <w:pPr>
+        <w:rPr>
+          <w:b/>
+          <w:sz w:val="24"/>
+          <w:szCs w:val="24"/>
+        </w:rPr>
+      </w:pPr>
+    </w:p>
+    <w:p>
+      <w:pPr>
+        <w:rPr>
+          <w:b/>
+          <w:sz w:val="24"/>
+          <w:szCs w:val="24"/>
+        </w:rPr>
+      </w:pPr>
+    </w:p>
+    <w:p>
+      <w:pPr>
+        <w:rPr>
+          <w:b/>
+          <w:sz w:val="24"/>
+          <w:szCs w:val="24"/>
+        </w:rPr>
+      </w:pPr>
+      <w:r>
+        <w:rPr>
+          <w:b/>
+          <w:sz w:val="24"/>
+          <w:szCs w:val="24"/>
+        </w:rPr>
+        <w:t>TC-0017</w:t>
+      </w:r>
+    </w:p>
+    <w:p>
+      <w:pPr>
+        <w:rPr>
+          <w:b/>
+          <w:sz w:val="24"/>
+          <w:szCs w:val="24"/>
+        </w:rPr>
+      </w:pPr>
+      <w:r>
+        <w:rPr>
+          <w:b/>
+          <w:noProof/>
+          <w:sz w:val="24"/>
+          <w:szCs w:val="24"/>
+          <w:lang w:val="es-AR"/>
+        </w:rPr>
+        <w:drawing>
+          <wp:inline distT="114300" distB="114300" distL="114300" distR="114300">
+            <wp:extent cx="4352925" cy="3313509"/>
+            <wp:effectExtent l="0" t="0" r="0" b="0"/>
+            <wp:docPr id="18" name="image17.png"/>
+            <wp:cNvGraphicFramePr/>
+            <a:graphic xmlns:a="http://schemas.openxmlformats.org/drawingml/2006/main">
+              <a:graphicData uri="http://schemas.openxmlformats.org/drawingml/2006/picture">
+                <pic:pic xmlns:pic="http://schemas.openxmlformats.org/drawingml/2006/picture">
+                  <pic:nvPicPr>
+                    <pic:cNvPr id="0" name="image17.png"/>
+                    <pic:cNvPicPr preferRelativeResize="0"/>
+                  </pic:nvPicPr>
+                  <pic:blipFill>
+                    <a:blip r:embed="rId22"/>
+                    <a:srcRect/>
+                    <a:stretch>
+                      <a:fillRect/>
+                    </a:stretch>
+                  </pic:blipFill>
+                  <pic:spPr>
+                    <a:xfrm>
+                      <a:off x="0" y="0"/>
+                      <a:ext cx="4352925" cy="3313509"/>
+                    </a:xfrm>
+                    <a:prstGeom prst="rect">
+                      <a:avLst/>
+                    </a:prstGeom>
+                    <a:ln/>
+                  </pic:spPr>
+                </pic:pic>
+              </a:graphicData>
+            </a:graphic>
+          </wp:inline>
+        </w:drawing>
+      </w:r>
+    </w:p>
+    <w:p>
+      <w:pPr>
+        <w:rPr>
+          <w:b/>
+          <w:sz w:val="24"/>
+          <w:szCs w:val="24"/>
+        </w:rPr>
+      </w:pPr>
+    </w:p>
+    <w:p>
+      <w:pPr>
+        <w:rPr>
+          <w:b/>
+          <w:sz w:val="24"/>
+          <w:szCs w:val="24"/>
+        </w:rPr>
+      </w:pPr>
+    </w:p>
+    <w:p>
+      <w:pPr>
+        <w:rPr>
+          <w:b/>
+          <w:sz w:val="24"/>
+          <w:szCs w:val="24"/>
+        </w:rPr>
+      </w:pPr>
+    </w:p>
+    <w:p>
+      <w:pPr>
+        <w:rPr>
+          <w:b/>
+          <w:sz w:val="24"/>
+          <w:szCs w:val="24"/>
+        </w:rPr>
+      </w:pPr>
+    </w:p>
+    <w:p>
+      <w:pPr>
+        <w:rPr>
+          <w:b/>
+          <w:sz w:val="24"/>
+          <w:szCs w:val="24"/>
+        </w:rPr>
+      </w:pPr>
+    </w:p>
+    <w:p>
+      <w:pPr>
+        <w:rPr>
+          <w:b/>
+          <w:sz w:val="24"/>
+          <w:szCs w:val="24"/>
+        </w:rPr>
+      </w:pPr>
+    </w:p>
+    <w:p>
+      <w:pPr>
+        <w:rPr>
+          <w:b/>
+          <w:sz w:val="24"/>
+          <w:szCs w:val="24"/>
+        </w:rPr>
+      </w:pPr>
+      <w:r>
+        <w:rPr>
+          <w:b/>
+          <w:sz w:val="24"/>
+          <w:szCs w:val="24"/>
+        </w:rPr>
+        <w:lastRenderedPageBreak/>
+        <w:t>TC-0018</w:t>
+      </w:r>
+    </w:p>
+    <w:p>
+      <w:pPr>
+        <w:rPr>
+          <w:b/>
+          <w:sz w:val="24"/>
+          <w:szCs w:val="24"/>
+        </w:rPr>
+      </w:pPr>
+      <w:r>
+        <w:rPr>
+          <w:b/>
+          <w:noProof/>
+          <w:sz w:val="24"/>
+          <w:szCs w:val="24"/>
+          <w:lang w:val="es-AR"/>
+        </w:rPr>
+        <w:drawing>
+          <wp:inline distT="114300" distB="114300" distL="114300" distR="114300">
+            <wp:extent cx="4129088" cy="3724275"/>
+            <wp:effectExtent l="0" t="0" r="0" b="0"/>
+            <wp:docPr id="17" name="image12.png"/>
+            <wp:cNvGraphicFramePr/>
+            <a:graphic xmlns:a="http://schemas.openxmlformats.org/drawingml/2006/main">
+              <a:graphicData uri="http://schemas.openxmlformats.org/drawingml/2006/picture">
+                <pic:pic xmlns:pic="http://schemas.openxmlformats.org/drawingml/2006/picture">
+                  <pic:nvPicPr>
+                    <pic:cNvPr id="0" name="image12.png"/>
+                    <pic:cNvPicPr preferRelativeResize="0"/>
+                  </pic:nvPicPr>
+                  <pic:blipFill>
+                    <a:blip r:embed="rId23"/>
+                    <a:srcRect/>
+                    <a:stretch>
+                      <a:fillRect/>
+                    </a:stretch>
+                  </pic:blipFill>
+                  <pic:spPr>
+                    <a:xfrm>
+                      <a:off x="0" y="0"/>
+                      <a:ext cx="4129088" cy="3724275"/>
+                    </a:xfrm>
+                    <a:prstGeom prst="rect">
+                      <a:avLst/>
+                    </a:prstGeom>
+                    <a:ln/>
+                  </pic:spPr>
+                </pic:pic>
+              </a:graphicData>
+            </a:graphic>
+          </wp:inline>
+        </w:drawing>
+      </w:r>
+    </w:p>
+    <w:p>
+      <w:pPr>
+        <w:rPr>
+          <w:b/>
+          <w:sz w:val="24"/>
+          <w:szCs w:val="24"/>
+        </w:rPr>
+      </w:pPr>
+      <w:bookmarkStart w:id="0" w:name="_GoBack"/>
+      <w:bookmarkEnd w:id="0"/>
     </w:p>
     <w:sectPr>
-      <w:headerReference w:type="default" r:id="rId18"/>
-      <w:footerReference w:type="default" r:id="rId19"/>
+      <w:headerReference w:type="default" r:id="rId24"/>
+      <w:footerReference w:type="default" r:id="rId25"/>
       <w:pgSz w:w="11909" w:h="16834"/>
-      <w:pgMar w:top="1440" w:right="1440" w:bottom="1440" w:left="1440" w:header="720" w:footer="720" w:gutter="0"/>
+      <w:pgMar w:top="1440" w:right="3241" w:bottom="1440" w:left="1440" w:header="720" w:footer="720" w:gutter="0"/>
       <w:pgNumType w:start="1"/>
       <w:cols w:space="720"/>
     </w:sectPr>
@@ -1848,6 +2098,7 @@
 
 <file path=word/header1.xml><?xml version="1.0" encoding="utf-8"?>
 <w:hdr xmlns:wpc="http://schemas.microsoft.com/office/word/2010/wordprocessingCanvas" xmlns:cx="http://schemas.microsoft.com/office/drawing/2014/chartex" xmlns:mc="http://schemas.openxmlformats.org/markup-compatibility/2006" xmlns:o="urn:schemas-microsoft-com:office:office" xmlns:r="http://schemas.openxmlformats.org/officeDocument/2006/relationships" xmlns:m="http://schemas.openxmlformats.org/officeDocument/2006/math" xmlns:v="urn:schemas-microsoft-com:vml" xmlns:wp14="http://schemas.microsoft.com/office/word/2010/wordprocessingDrawing" xmlns:wp="http://schemas.openxmlformats.org/drawingml/2006/wordprocessingDrawing" xmlns:w10="urn:schemas-microsoft-com:office:word" xmlns:w="http://schemas.openxmlformats.org/wordprocessingml/2006/main" xmlns:w14="http://schemas.microsoft.com/office/word/2010/wordml" xmlns:w15="http://schemas.microsoft.com/office/word/2012/wordml" xmlns:w16se="http://schemas.microsoft.com/office/word/2015/wordml/symex" xmlns:wpg="http://schemas.microsoft.com/office/word/2010/wordprocessingGroup" xmlns:wpi="http://schemas.microsoft.com/office/word/2010/wordprocessingInk" xmlns:wne="http://schemas.microsoft.com/office/word/2006/wordml" xmlns:wps="http://schemas.microsoft.com/office/word/2010/wordprocessingShape" mc:Ignorable="w14 w15 w16se wp14">
+  <w:p/>
   <w:p/>
 </w:hdr>
 </file>

</xml_diff>